<commit_message>
end of sprint 1
</commit_message>
<xml_diff>
--- a/userstories.docx
+++ b/userstories.docx
@@ -1,6 +1,6 @@
 
 <file path=word/document.xml><?xml version="1.0" encoding="utf-8"?>
-<w:document xmlns:wpc="http://schemas.microsoft.com/office/word/2010/wordprocessingCanvas" xmlns:cx="http://schemas.microsoft.com/office/drawing/2014/chartex" xmlns:cx1="http://schemas.microsoft.com/office/drawing/2015/9/8/chartex" xmlns:cx2="http://schemas.microsoft.com/office/drawing/2015/10/21/chartex" xmlns:cx3="http://schemas.microsoft.com/office/drawing/2016/5/9/chartex" xmlns:cx4="http://schemas.microsoft.com/office/drawing/2016/5/10/chartex" xmlns:cx5="http://schemas.microsoft.com/office/drawing/2016/5/11/chartex" xmlns:mc="http://schemas.openxmlformats.org/markup-compatibility/2006" xmlns:o="urn:schemas-microsoft-com:office:office" xmlns:r="http://schemas.openxmlformats.org/officeDocument/2006/relationships" xmlns:m="http://schemas.openxmlformats.org/officeDocument/2006/math" xmlns:v="urn:schemas-microsoft-com:vml" xmlns:wp14="http://schemas.microsoft.com/office/word/2010/wordprocessingDrawing" xmlns:wp="http://schemas.openxmlformats.org/drawingml/2006/wordprocessingDrawing" xmlns:w10="urn:schemas-microsoft-com:office:word" xmlns:w="http://schemas.openxmlformats.org/wordprocessingml/2006/main" xmlns:w14="http://schemas.microsoft.com/office/word/2010/wordml" xmlns:w15="http://schemas.microsoft.com/office/word/2012/wordml" xmlns:w16se="http://schemas.microsoft.com/office/word/2015/wordml/symex" xmlns:wpg="http://schemas.microsoft.com/office/word/2010/wordprocessingGroup" xmlns:wpi="http://schemas.microsoft.com/office/word/2010/wordprocessingInk" xmlns:wne="http://schemas.microsoft.com/office/word/2006/wordml" xmlns:wps="http://schemas.microsoft.com/office/word/2010/wordprocessingShape" mc:Ignorable="w14 w15 w16se wp14">
+<w:document xmlns:wpc="http://schemas.microsoft.com/office/word/2010/wordprocessingCanvas" xmlns:cx="http://schemas.microsoft.com/office/drawing/2014/chartex" xmlns:cx1="http://schemas.microsoft.com/office/drawing/2015/9/8/chartex" xmlns:cx2="http://schemas.microsoft.com/office/drawing/2015/10/21/chartex" xmlns:cx3="http://schemas.microsoft.com/office/drawing/2016/5/9/chartex" xmlns:cx4="http://schemas.microsoft.com/office/drawing/2016/5/10/chartex" xmlns:cx5="http://schemas.microsoft.com/office/drawing/2016/5/11/chartex" xmlns:cx6="http://schemas.microsoft.com/office/drawing/2016/5/12/chartex" xmlns:cx7="http://schemas.microsoft.com/office/drawing/2016/5/13/chartex" xmlns:cx8="http://schemas.microsoft.com/office/drawing/2016/5/14/chartex" xmlns:mc="http://schemas.openxmlformats.org/markup-compatibility/2006" xmlns:o="urn:schemas-microsoft-com:office:office" xmlns:r="http://schemas.openxmlformats.org/officeDocument/2006/relationships" xmlns:m="http://schemas.openxmlformats.org/officeDocument/2006/math" xmlns:v="urn:schemas-microsoft-com:vml" xmlns:wp14="http://schemas.microsoft.com/office/word/2010/wordprocessingDrawing" xmlns:wp="http://schemas.openxmlformats.org/drawingml/2006/wordprocessingDrawing" xmlns:w10="urn:schemas-microsoft-com:office:word" xmlns:w="http://schemas.openxmlformats.org/wordprocessingml/2006/main" xmlns:w14="http://schemas.microsoft.com/office/word/2010/wordml" xmlns:w15="http://schemas.microsoft.com/office/word/2012/wordml" xmlns:w16se="http://schemas.microsoft.com/office/word/2015/wordml/symex" xmlns:wpg="http://schemas.microsoft.com/office/word/2010/wordprocessingGroup" xmlns:wpi="http://schemas.microsoft.com/office/word/2010/wordprocessingInk" xmlns:wne="http://schemas.microsoft.com/office/word/2006/wordml" xmlns:wps="http://schemas.microsoft.com/office/word/2010/wordprocessingShape" mc:Ignorable="w14 w15 w16se wp14">
   <w:body>
     <w:p>
       <w:pPr>
@@ -270,55 +270,6 @@
           <w:shd w:val="clear" w:color="auto" w:fill="FFFFFF"/>
         </w:rPr>
         <w:t>&lt;some reason&gt;</w:t>
-      </w:r>
-    </w:p>
-    <w:p>
-      <w:pPr>
-        <w:jc w:val="center"/>
-        <w:rPr>
-          <w:rStyle w:val="Emphasis"/>
-          <w:rFonts w:ascii="Calibri" w:hAnsi="Calibri" w:cs="Calibri"/>
-          <w:i w:val="0"/>
-          <w:shd w:val="clear" w:color="auto" w:fill="FFFFFF"/>
-        </w:rPr>
-      </w:pPr>
-    </w:p>
-    <w:p>
-      <w:pPr>
-        <w:rPr>
-          <w:rStyle w:val="Emphasis"/>
-          <w:rFonts w:ascii="Calibri" w:hAnsi="Calibri" w:cs="Calibri"/>
-          <w:i w:val="0"/>
-          <w:shd w:val="clear" w:color="auto" w:fill="FFFFFF"/>
-        </w:rPr>
-      </w:pPr>
-      <w:r>
-        <w:rPr>
-          <w:rStyle w:val="Emphasis"/>
-          <w:rFonts w:ascii="Calibri" w:hAnsi="Calibri" w:cs="Calibri"/>
-          <w:i w:val="0"/>
-          <w:shd w:val="clear" w:color="auto" w:fill="FFFFFF"/>
-        </w:rPr>
-        <w:t>TYPE OF USERS: site visitor, commuter, site administrator, site editor, application owner etc.</w:t>
-      </w:r>
-    </w:p>
-    <w:p>
-      <w:pPr>
-        <w:rPr>
-          <w:rStyle w:val="Emphasis"/>
-          <w:rFonts w:ascii="Calibri" w:hAnsi="Calibri" w:cs="Calibri"/>
-          <w:i w:val="0"/>
-          <w:shd w:val="clear" w:color="auto" w:fill="FFFFFF"/>
-        </w:rPr>
-      </w:pPr>
-      <w:r>
-        <w:rPr>
-          <w:rStyle w:val="Emphasis"/>
-          <w:rFonts w:ascii="Calibri" w:hAnsi="Calibri" w:cs="Calibri"/>
-          <w:i w:val="0"/>
-          <w:shd w:val="clear" w:color="auto" w:fill="FFFFFF"/>
-        </w:rPr>
-        <w:t>TYPE OF GOALS: Various functionalities</w:t>
       </w:r>
     </w:p>
     <w:p>
@@ -382,26 +333,24 @@
     <w:p>
       <w:pPr>
         <w:pStyle w:val="ListParagraph"/>
-        <w:numPr>
-          <w:ilvl w:val="0"/>
-          <w:numId w:val="1"/>
-        </w:numPr>
-        <w:rPr>
-          <w:rStyle w:val="Emphasis"/>
-          <w:rFonts w:ascii="Calibri" w:hAnsi="Calibri" w:cs="Calibri"/>
-          <w:i w:val="0"/>
-          <w:shd w:val="clear" w:color="auto" w:fill="FFFFFF"/>
-        </w:rPr>
-      </w:pPr>
-      <w:r>
-        <w:rPr>
-          <w:rStyle w:val="Emphasis"/>
-          <w:rFonts w:ascii="Calibri" w:hAnsi="Calibri" w:cs="Calibri"/>
-          <w:i w:val="0"/>
-          <w:shd w:val="clear" w:color="auto" w:fill="FFFFFF"/>
-        </w:rPr>
-        <w:t>As a commuter, I want to know if bikes are available nearby so that I can cycle home.</w:t>
-      </w:r>
+        <w:rPr>
+          <w:rStyle w:val="Emphasis"/>
+          <w:rFonts w:ascii="Calibri" w:hAnsi="Calibri" w:cs="Calibri"/>
+          <w:i w:val="0"/>
+          <w:shd w:val="clear" w:color="auto" w:fill="FFFFFF"/>
+        </w:rPr>
+      </w:pPr>
+    </w:p>
+    <w:p>
+      <w:pPr>
+        <w:pStyle w:val="ListParagraph"/>
+        <w:rPr>
+          <w:rStyle w:val="Emphasis"/>
+          <w:rFonts w:ascii="Calibri" w:hAnsi="Calibri" w:cs="Calibri"/>
+          <w:i w:val="0"/>
+          <w:shd w:val="clear" w:color="auto" w:fill="FFFFFF"/>
+        </w:rPr>
+      </w:pPr>
     </w:p>
     <w:p>
       <w:pPr>
@@ -424,7 +373,26 @@
           <w:i w:val="0"/>
           <w:shd w:val="clear" w:color="auto" w:fill="FFFFFF"/>
         </w:rPr>
-        <w:t>As a commuter, I want to view weather information so that I can decide if I want to get the bus.</w:t>
+        <w:t xml:space="preserve">As a commuter, I want to </w:t>
+      </w:r>
+      <w:r>
+        <w:rPr>
+          <w:rStyle w:val="Emphasis"/>
+          <w:rFonts w:ascii="Calibri" w:hAnsi="Calibri" w:cs="Calibri"/>
+          <w:b/>
+          <w:i w:val="0"/>
+          <w:shd w:val="clear" w:color="auto" w:fill="FFFFFF"/>
+        </w:rPr>
+        <w:t>know if bikes are available</w:t>
+      </w:r>
+      <w:r>
+        <w:rPr>
+          <w:rStyle w:val="Emphasis"/>
+          <w:rFonts w:ascii="Calibri" w:hAnsi="Calibri" w:cs="Calibri"/>
+          <w:i w:val="0"/>
+          <w:shd w:val="clear" w:color="auto" w:fill="FFFFFF"/>
+        </w:rPr>
+        <w:t xml:space="preserve"> nearby so that I can cycle home.</w:t>
       </w:r>
     </w:p>
     <w:p>
@@ -448,43 +416,26 @@
           <w:i w:val="0"/>
           <w:shd w:val="clear" w:color="auto" w:fill="FFFFFF"/>
         </w:rPr>
-        <w:t>As a site visitor,</w:t>
-      </w:r>
-      <w:r>
-        <w:rPr>
-          <w:rStyle w:val="Emphasis"/>
-          <w:rFonts w:ascii="Calibri" w:hAnsi="Calibri" w:cs="Calibri"/>
-          <w:i w:val="0"/>
-          <w:shd w:val="clear" w:color="auto" w:fill="FFFFFF"/>
-        </w:rPr>
-        <w:t xml:space="preserve"> I want </w:t>
-      </w:r>
-      <w:r>
-        <w:rPr>
-          <w:rStyle w:val="Emphasis"/>
-          <w:rFonts w:ascii="Calibri" w:hAnsi="Calibri" w:cs="Calibri"/>
-          <w:i w:val="0"/>
-          <w:shd w:val="clear" w:color="auto" w:fill="FFFFFF"/>
-        </w:rPr>
-        <w:t xml:space="preserve">to view information about station usage </w:t>
-      </w:r>
-      <w:r>
-        <w:rPr>
-          <w:rStyle w:val="Emphasis"/>
-          <w:rFonts w:ascii="Calibri" w:hAnsi="Calibri" w:cs="Calibri"/>
-          <w:i w:val="0"/>
-          <w:shd w:val="clear" w:color="auto" w:fill="FFFFFF"/>
-        </w:rPr>
-        <w:t xml:space="preserve">so that </w:t>
-      </w:r>
-      <w:r>
-        <w:rPr>
-          <w:rStyle w:val="Emphasis"/>
-          <w:rFonts w:ascii="Calibri" w:hAnsi="Calibri" w:cs="Calibri"/>
-          <w:i w:val="0"/>
-          <w:shd w:val="clear" w:color="auto" w:fill="FFFFFF"/>
-        </w:rPr>
-        <w:t>I know when it is easier to get a bike from a nearby station.</w:t>
+        <w:t xml:space="preserve">As a commuter, I want to </w:t>
+      </w:r>
+      <w:r>
+        <w:rPr>
+          <w:rStyle w:val="Emphasis"/>
+          <w:rFonts w:ascii="Calibri" w:hAnsi="Calibri" w:cs="Calibri"/>
+          <w:b/>
+          <w:i w:val="0"/>
+          <w:shd w:val="clear" w:color="auto" w:fill="FFFFFF"/>
+        </w:rPr>
+        <w:t>view weather information</w:t>
+      </w:r>
+      <w:r>
+        <w:rPr>
+          <w:rStyle w:val="Emphasis"/>
+          <w:rFonts w:ascii="Calibri" w:hAnsi="Calibri" w:cs="Calibri"/>
+          <w:i w:val="0"/>
+          <w:shd w:val="clear" w:color="auto" w:fill="FFFFFF"/>
+        </w:rPr>
+        <w:t xml:space="preserve"> so that I can decide if I want to get the bus.</w:t>
       </w:r>
     </w:p>
     <w:p>
@@ -508,55 +459,63 @@
           <w:i w:val="0"/>
           <w:shd w:val="clear" w:color="auto" w:fill="FFFFFF"/>
         </w:rPr>
-        <w:t xml:space="preserve">As a site visitor, I want to view </w:t>
-      </w:r>
-      <w:r>
-        <w:rPr>
-          <w:rStyle w:val="Emphasis"/>
-          <w:rFonts w:ascii="Calibri" w:hAnsi="Calibri" w:cs="Calibri"/>
-          <w:i w:val="0"/>
-          <w:shd w:val="clear" w:color="auto" w:fill="FFFFFF"/>
-        </w:rPr>
-        <w:t xml:space="preserve">station </w:t>
-      </w:r>
-      <w:r>
-        <w:rPr>
-          <w:rStyle w:val="Emphasis"/>
-          <w:rFonts w:ascii="Calibri" w:hAnsi="Calibri" w:cs="Calibri"/>
-          <w:i w:val="0"/>
-          <w:shd w:val="clear" w:color="auto" w:fill="FFFFFF"/>
-        </w:rPr>
-        <w:t xml:space="preserve">info </w:t>
-      </w:r>
-      <w:r>
-        <w:rPr>
-          <w:rStyle w:val="Emphasis"/>
-          <w:rFonts w:ascii="Calibri" w:hAnsi="Calibri" w:cs="Calibri"/>
-          <w:i w:val="0"/>
-          <w:shd w:val="clear" w:color="auto" w:fill="FFFFFF"/>
-        </w:rPr>
-        <w:t xml:space="preserve">for a particular day/hour </w:t>
-      </w:r>
-      <w:r>
-        <w:rPr>
-          <w:rStyle w:val="Emphasis"/>
-          <w:rFonts w:ascii="Calibri" w:hAnsi="Calibri" w:cs="Calibri"/>
-          <w:i w:val="0"/>
-          <w:shd w:val="clear" w:color="auto" w:fill="FFFFFF"/>
-        </w:rPr>
-        <w:t xml:space="preserve">so that I know when </w:t>
-      </w:r>
-      <w:r>
-        <w:rPr>
-          <w:rStyle w:val="Emphasis"/>
-          <w:rFonts w:ascii="Calibri" w:hAnsi="Calibri" w:cs="Calibri"/>
-          <w:i w:val="0"/>
-          <w:shd w:val="clear" w:color="auto" w:fill="FFFFFF"/>
-        </w:rPr>
-        <w:t xml:space="preserve">the station will have bikes available. </w:t>
-      </w:r>
-      <w:bookmarkStart w:id="0" w:name="_GoBack"/>
-      <w:bookmarkEnd w:id="0"/>
+        <w:t>As a site visitor,</w:t>
+      </w:r>
+      <w:r>
+        <w:rPr>
+          <w:rStyle w:val="Emphasis"/>
+          <w:rFonts w:ascii="Calibri" w:hAnsi="Calibri" w:cs="Calibri"/>
+          <w:i w:val="0"/>
+          <w:shd w:val="clear" w:color="auto" w:fill="FFFFFF"/>
+        </w:rPr>
+        <w:t xml:space="preserve"> I want </w:t>
+      </w:r>
+      <w:r>
+        <w:rPr>
+          <w:rStyle w:val="Emphasis"/>
+          <w:rFonts w:ascii="Calibri" w:hAnsi="Calibri" w:cs="Calibri"/>
+          <w:i w:val="0"/>
+          <w:shd w:val="clear" w:color="auto" w:fill="FFFFFF"/>
+        </w:rPr>
+        <w:t xml:space="preserve">to </w:t>
+      </w:r>
+      <w:r>
+        <w:rPr>
+          <w:rStyle w:val="Emphasis"/>
+          <w:rFonts w:ascii="Calibri" w:hAnsi="Calibri" w:cs="Calibri"/>
+          <w:b/>
+          <w:i w:val="0"/>
+          <w:shd w:val="clear" w:color="auto" w:fill="FFFFFF"/>
+        </w:rPr>
+        <w:t>view information about station usage</w:t>
+      </w:r>
+      <w:r>
+        <w:rPr>
+          <w:rStyle w:val="Emphasis"/>
+          <w:rFonts w:ascii="Calibri" w:hAnsi="Calibri" w:cs="Calibri"/>
+          <w:i w:val="0"/>
+          <w:shd w:val="clear" w:color="auto" w:fill="FFFFFF"/>
+        </w:rPr>
+        <w:t xml:space="preserve"> </w:t>
+      </w:r>
+      <w:r>
+        <w:rPr>
+          <w:rStyle w:val="Emphasis"/>
+          <w:rFonts w:ascii="Calibri" w:hAnsi="Calibri" w:cs="Calibri"/>
+          <w:i w:val="0"/>
+          <w:shd w:val="clear" w:color="auto" w:fill="FFFFFF"/>
+        </w:rPr>
+        <w:t xml:space="preserve">so that </w:t>
+      </w:r>
+      <w:r>
+        <w:rPr>
+          <w:rStyle w:val="Emphasis"/>
+          <w:rFonts w:ascii="Calibri" w:hAnsi="Calibri" w:cs="Calibri"/>
+          <w:i w:val="0"/>
+          <w:shd w:val="clear" w:color="auto" w:fill="FFFFFF"/>
+        </w:rPr>
+        <w:t>I know when it is easier to get a bike from a nearby station.</w:t>
+      </w:r>
     </w:p>
     <w:p>
       <w:pPr>
@@ -572,6 +531,153 @@
           <w:shd w:val="clear" w:color="auto" w:fill="FFFFFF"/>
         </w:rPr>
       </w:pPr>
+      <w:r>
+        <w:rPr>
+          <w:rStyle w:val="Emphasis"/>
+          <w:rFonts w:ascii="Calibri" w:hAnsi="Calibri" w:cs="Calibri"/>
+          <w:i w:val="0"/>
+          <w:shd w:val="clear" w:color="auto" w:fill="FFFFFF"/>
+        </w:rPr>
+        <w:t xml:space="preserve">As a site visitor, I want to </w:t>
+      </w:r>
+      <w:r>
+        <w:rPr>
+          <w:rStyle w:val="Emphasis"/>
+          <w:rFonts w:ascii="Calibri" w:hAnsi="Calibri" w:cs="Calibri"/>
+          <w:b/>
+          <w:i w:val="0"/>
+          <w:shd w:val="clear" w:color="auto" w:fill="FFFFFF"/>
+        </w:rPr>
+        <w:t xml:space="preserve">view station info </w:t>
+      </w:r>
+      <w:r>
+        <w:rPr>
+          <w:rStyle w:val="Emphasis"/>
+          <w:rFonts w:ascii="Calibri" w:hAnsi="Calibri" w:cs="Calibri"/>
+          <w:b/>
+          <w:i w:val="0"/>
+          <w:shd w:val="clear" w:color="auto" w:fill="FFFFFF"/>
+        </w:rPr>
+        <w:t xml:space="preserve">for a specific day and </w:t>
+      </w:r>
+      <w:r>
+        <w:rPr>
+          <w:rStyle w:val="Emphasis"/>
+          <w:rFonts w:ascii="Calibri" w:hAnsi="Calibri" w:cs="Calibri"/>
+          <w:b/>
+          <w:i w:val="0"/>
+          <w:shd w:val="clear" w:color="auto" w:fill="FFFFFF"/>
+        </w:rPr>
+        <w:t>hour</w:t>
+      </w:r>
+      <w:r>
+        <w:rPr>
+          <w:rStyle w:val="Emphasis"/>
+          <w:rFonts w:ascii="Calibri" w:hAnsi="Calibri" w:cs="Calibri"/>
+          <w:i w:val="0"/>
+          <w:shd w:val="clear" w:color="auto" w:fill="FFFFFF"/>
+        </w:rPr>
+        <w:t xml:space="preserve"> </w:t>
+      </w:r>
+      <w:r>
+        <w:rPr>
+          <w:rStyle w:val="Emphasis"/>
+          <w:rFonts w:ascii="Calibri" w:hAnsi="Calibri" w:cs="Calibri"/>
+          <w:i w:val="0"/>
+          <w:shd w:val="clear" w:color="auto" w:fill="FFFFFF"/>
+        </w:rPr>
+        <w:t xml:space="preserve">so that I know when </w:t>
+      </w:r>
+      <w:r>
+        <w:rPr>
+          <w:rStyle w:val="Emphasis"/>
+          <w:rFonts w:ascii="Calibri" w:hAnsi="Calibri" w:cs="Calibri"/>
+          <w:i w:val="0"/>
+          <w:shd w:val="clear" w:color="auto" w:fill="FFFFFF"/>
+        </w:rPr>
+        <w:t xml:space="preserve">the station will have bikes available. </w:t>
+      </w:r>
+    </w:p>
+    <w:p>
+      <w:pPr>
+        <w:pStyle w:val="ListParagraph"/>
+        <w:numPr>
+          <w:ilvl w:val="0"/>
+          <w:numId w:val="1"/>
+        </w:numPr>
+        <w:rPr>
+          <w:rStyle w:val="Emphasis"/>
+          <w:rFonts w:ascii="Calibri" w:hAnsi="Calibri" w:cs="Calibri"/>
+          <w:i w:val="0"/>
+          <w:shd w:val="clear" w:color="auto" w:fill="FFFFFF"/>
+        </w:rPr>
+      </w:pPr>
+      <w:r>
+        <w:rPr>
+          <w:rStyle w:val="Emphasis"/>
+          <w:rFonts w:ascii="Calibri" w:hAnsi="Calibri" w:cs="Calibri"/>
+          <w:i w:val="0"/>
+          <w:shd w:val="clear" w:color="auto" w:fill="FFFFFF"/>
+        </w:rPr>
+        <w:t xml:space="preserve">As a site visitor, I want to </w:t>
+      </w:r>
+      <w:r>
+        <w:rPr>
+          <w:rStyle w:val="Emphasis"/>
+          <w:rFonts w:ascii="Calibri" w:hAnsi="Calibri" w:cs="Calibri"/>
+          <w:b/>
+          <w:i w:val="0"/>
+          <w:shd w:val="clear" w:color="auto" w:fill="FFFFFF"/>
+        </w:rPr>
+        <w:t>search for a</w:t>
+      </w:r>
+      <w:r>
+        <w:rPr>
+          <w:rStyle w:val="Emphasis"/>
+          <w:rFonts w:ascii="Calibri" w:hAnsi="Calibri" w:cs="Calibri"/>
+          <w:b/>
+          <w:i w:val="0"/>
+          <w:shd w:val="clear" w:color="auto" w:fill="FFFFFF"/>
+        </w:rPr>
+        <w:t xml:space="preserve"> station </w:t>
+      </w:r>
+      <w:r>
+        <w:rPr>
+          <w:rStyle w:val="Emphasis"/>
+          <w:rFonts w:ascii="Calibri" w:hAnsi="Calibri" w:cs="Calibri"/>
+          <w:b/>
+          <w:i w:val="0"/>
+          <w:shd w:val="clear" w:color="auto" w:fill="FFFFFF"/>
+        </w:rPr>
+        <w:t>by name</w:t>
+      </w:r>
+      <w:r>
+        <w:rPr>
+          <w:rStyle w:val="Emphasis"/>
+          <w:rFonts w:ascii="Calibri" w:hAnsi="Calibri" w:cs="Calibri"/>
+          <w:i w:val="0"/>
+          <w:shd w:val="clear" w:color="auto" w:fill="FFFFFF"/>
+        </w:rPr>
+        <w:t xml:space="preserve"> </w:t>
+      </w:r>
+      <w:r>
+        <w:rPr>
+          <w:rStyle w:val="Emphasis"/>
+          <w:rFonts w:ascii="Calibri" w:hAnsi="Calibri" w:cs="Calibri"/>
+          <w:i w:val="0"/>
+          <w:shd w:val="clear" w:color="auto" w:fill="FFFFFF"/>
+        </w:rPr>
+        <w:t xml:space="preserve">so that I </w:t>
+      </w:r>
+      <w:r>
+        <w:rPr>
+          <w:rStyle w:val="Emphasis"/>
+          <w:rFonts w:ascii="Calibri" w:hAnsi="Calibri" w:cs="Calibri"/>
+          <w:i w:val="0"/>
+          <w:shd w:val="clear" w:color="auto" w:fill="FFFFFF"/>
+        </w:rPr>
+        <w:t xml:space="preserve">can find relevant information quickly. </w:t>
+      </w:r>
     </w:p>
     <w:p>
       <w:pPr>
@@ -717,6 +823,60 @@
           <w:shd w:val="clear" w:color="auto" w:fill="FFFFFF"/>
         </w:rPr>
       </w:pPr>
+    </w:p>
+    <w:p>
+      <w:pPr>
+        <w:rPr>
+          <w:rStyle w:val="Emphasis"/>
+          <w:rFonts w:ascii="Calibri" w:hAnsi="Calibri" w:cs="Calibri"/>
+          <w:i w:val="0"/>
+          <w:shd w:val="clear" w:color="auto" w:fill="FFFFFF"/>
+        </w:rPr>
+      </w:pPr>
+      <w:r>
+        <w:rPr>
+          <w:noProof/>
+          <w:lang w:eastAsia="en-IE"/>
+        </w:rPr>
+        <w:lastRenderedPageBreak/>
+        <w:drawing>
+          <wp:inline distT="0" distB="0" distL="0" distR="0" wp14:anchorId="526B7680" wp14:editId="079A8121">
+            <wp:extent cx="5731510" cy="4741545"/>
+            <wp:effectExtent l="0" t="0" r="2540" b="1905"/>
+            <wp:docPr id="1" name="Picture 1"/>
+            <wp:cNvGraphicFramePr>
+              <a:graphicFrameLocks xmlns:a="http://schemas.openxmlformats.org/drawingml/2006/main" noChangeAspect="1"/>
+            </wp:cNvGraphicFramePr>
+            <a:graphic xmlns:a="http://schemas.openxmlformats.org/drawingml/2006/main">
+              <a:graphicData uri="http://schemas.openxmlformats.org/drawingml/2006/picture">
+                <pic:pic xmlns:pic="http://schemas.openxmlformats.org/drawingml/2006/picture">
+                  <pic:nvPicPr>
+                    <pic:cNvPr id="1" name=""/>
+                    <pic:cNvPicPr/>
+                  </pic:nvPicPr>
+                  <pic:blipFill>
+                    <a:blip r:embed="rId7"/>
+                    <a:stretch>
+                      <a:fillRect/>
+                    </a:stretch>
+                  </pic:blipFill>
+                  <pic:spPr>
+                    <a:xfrm>
+                      <a:off x="0" y="0"/>
+                      <a:ext cx="5731510" cy="4741545"/>
+                    </a:xfrm>
+                    <a:prstGeom prst="rect">
+                      <a:avLst/>
+                    </a:prstGeom>
+                  </pic:spPr>
+                </pic:pic>
+              </a:graphicData>
+            </a:graphic>
+          </wp:inline>
+        </w:drawing>
+      </w:r>
+      <w:bookmarkStart w:id="0" w:name="_GoBack"/>
+      <w:bookmarkEnd w:id="0"/>
     </w:p>
     <w:p>
       <w:pPr>
@@ -748,7 +908,7 @@
 </file>
 
 <file path=word/numbering.xml><?xml version="1.0" encoding="utf-8"?>
-<w:numbering xmlns:wpc="http://schemas.microsoft.com/office/word/2010/wordprocessingCanvas" xmlns:cx="http://schemas.microsoft.com/office/drawing/2014/chartex" xmlns:cx1="http://schemas.microsoft.com/office/drawing/2015/9/8/chartex" xmlns:cx2="http://schemas.microsoft.com/office/drawing/2015/10/21/chartex" xmlns:cx3="http://schemas.microsoft.com/office/drawing/2016/5/9/chartex" xmlns:cx4="http://schemas.microsoft.com/office/drawing/2016/5/10/chartex" xmlns:cx5="http://schemas.microsoft.com/office/drawing/2016/5/11/chartex" xmlns:mc="http://schemas.openxmlformats.org/markup-compatibility/2006" xmlns:o="urn:schemas-microsoft-com:office:office" xmlns:r="http://schemas.openxmlformats.org/officeDocument/2006/relationships" xmlns:m="http://schemas.openxmlformats.org/officeDocument/2006/math" xmlns:v="urn:schemas-microsoft-com:vml" xmlns:wp14="http://schemas.microsoft.com/office/word/2010/wordprocessingDrawing" xmlns:wp="http://schemas.openxmlformats.org/drawingml/2006/wordprocessingDrawing" xmlns:w10="urn:schemas-microsoft-com:office:word" xmlns:w="http://schemas.openxmlformats.org/wordprocessingml/2006/main" xmlns:w14="http://schemas.microsoft.com/office/word/2010/wordml" xmlns:w15="http://schemas.microsoft.com/office/word/2012/wordml" xmlns:w16se="http://schemas.microsoft.com/office/word/2015/wordml/symex" xmlns:wpg="http://schemas.microsoft.com/office/word/2010/wordprocessingGroup" xmlns:wpi="http://schemas.microsoft.com/office/word/2010/wordprocessingInk" xmlns:wne="http://schemas.microsoft.com/office/word/2006/wordml" xmlns:wps="http://schemas.microsoft.com/office/word/2010/wordprocessingShape" mc:Ignorable="w14 w15 w16se wp14">
+<w:numbering xmlns:wpc="http://schemas.microsoft.com/office/word/2010/wordprocessingCanvas" xmlns:cx="http://schemas.microsoft.com/office/drawing/2014/chartex" xmlns:cx1="http://schemas.microsoft.com/office/drawing/2015/9/8/chartex" xmlns:cx2="http://schemas.microsoft.com/office/drawing/2015/10/21/chartex" xmlns:cx3="http://schemas.microsoft.com/office/drawing/2016/5/9/chartex" xmlns:cx4="http://schemas.microsoft.com/office/drawing/2016/5/10/chartex" xmlns:cx5="http://schemas.microsoft.com/office/drawing/2016/5/11/chartex" xmlns:cx6="http://schemas.microsoft.com/office/drawing/2016/5/12/chartex" xmlns:cx7="http://schemas.microsoft.com/office/drawing/2016/5/13/chartex" xmlns:cx8="http://schemas.microsoft.com/office/drawing/2016/5/14/chartex" xmlns:mc="http://schemas.openxmlformats.org/markup-compatibility/2006" xmlns:o="urn:schemas-microsoft-com:office:office" xmlns:r="http://schemas.openxmlformats.org/officeDocument/2006/relationships" xmlns:m="http://schemas.openxmlformats.org/officeDocument/2006/math" xmlns:v="urn:schemas-microsoft-com:vml" xmlns:wp14="http://schemas.microsoft.com/office/word/2010/wordprocessingDrawing" xmlns:wp="http://schemas.openxmlformats.org/drawingml/2006/wordprocessingDrawing" xmlns:w10="urn:schemas-microsoft-com:office:word" xmlns:w="http://schemas.openxmlformats.org/wordprocessingml/2006/main" xmlns:w14="http://schemas.microsoft.com/office/word/2010/wordml" xmlns:w15="http://schemas.microsoft.com/office/word/2012/wordml" xmlns:w16se="http://schemas.microsoft.com/office/word/2015/wordml/symex" xmlns:wpg="http://schemas.microsoft.com/office/word/2010/wordprocessingGroup" xmlns:wpi="http://schemas.microsoft.com/office/word/2010/wordprocessingInk" xmlns:wne="http://schemas.microsoft.com/office/word/2006/wordml" xmlns:wps="http://schemas.microsoft.com/office/word/2010/wordprocessingShape" mc:Ignorable="w14 w15 w16se wp14">
   <w:abstractNum w:abstractNumId="0" w15:restartNumberingAfterBreak="0">
     <w:nsid w:val="32D97A39"/>
     <w:multiLevelType w:val="hybridMultilevel"/>

</xml_diff>